<commit_message>
Government News final Robustness (file + png )
</commit_message>
<xml_diff>
--- a/Documents/UseCaseDraftsv0.2/use_case_navigation_safety_review.docx
+++ b/Documents/UseCaseDraftsv0.2/use_case_navigation_safety_review.docx
@@ -48,7 +48,7 @@
     </w:p>
     <w:p>
       <w:pPr>
-        <w:pStyle w:val="ListParagraph"/>
+        <w:pStyle w:val="a3"/>
         <w:numPr>
           <w:ilvl w:val="0"/>
           <w:numId w:val="1"/>
@@ -67,41 +67,41 @@
     </w:p>
     <w:p>
       <w:pPr>
-        <w:pStyle w:val="ListParagraph"/>
+        <w:pStyle w:val="a3"/>
         <w:numPr>
           <w:ilvl w:val="0"/>
           <w:numId w:val="1"/>
         </w:numPr>
         <w:spacing w:line="252" w:lineRule="auto"/>
         <w:rPr>
-          <w:color w:val="00B0F0"/>
-          <w:lang w:val="el-GR"/>
-        </w:rPr>
-      </w:pPr>
-      <w:r>
-        <w:rPr>
-          <w:color w:val="00B0F0"/>
+          <w:color w:val="5B9BD5" w:themeColor="accent5"/>
+          <w:lang w:val="el-GR"/>
+        </w:rPr>
+      </w:pPr>
+      <w:r>
+        <w:rPr>
+          <w:color w:val="5B9BD5" w:themeColor="accent5"/>
           <w:lang w:val="el-GR"/>
         </w:rPr>
         <w:t xml:space="preserve">Το σύστημα ζητάει </w:t>
       </w:r>
       <w:r>
         <w:rPr>
-          <w:color w:val="00B0F0"/>
+          <w:color w:val="5B9BD5" w:themeColor="accent5"/>
           <w:lang w:val="el-GR"/>
         </w:rPr>
         <w:t xml:space="preserve">από τον χρήστη </w:t>
       </w:r>
       <w:r>
         <w:rPr>
-          <w:color w:val="00B0F0"/>
+          <w:color w:val="5B9BD5" w:themeColor="accent5"/>
           <w:lang w:val="el-GR"/>
         </w:rPr>
         <w:t xml:space="preserve">να επιλέξει </w:t>
       </w:r>
       <w:r>
         <w:rPr>
-          <w:color w:val="00B0F0"/>
+          <w:color w:val="5B9BD5" w:themeColor="accent5"/>
           <w:lang w:val="el-GR"/>
         </w:rPr>
         <w:t>μέσο μεταφοράς.</w:t>
@@ -109,7 +109,7 @@
     </w:p>
     <w:p>
       <w:pPr>
-        <w:pStyle w:val="ListParagraph"/>
+        <w:pStyle w:val="a3"/>
         <w:numPr>
           <w:ilvl w:val="0"/>
           <w:numId w:val="1"/>
@@ -158,20 +158,20 @@
     </w:p>
     <w:p>
       <w:pPr>
-        <w:pStyle w:val="ListParagraph"/>
+        <w:pStyle w:val="a3"/>
         <w:numPr>
           <w:ilvl w:val="0"/>
           <w:numId w:val="1"/>
         </w:numPr>
         <w:spacing w:line="252" w:lineRule="auto"/>
         <w:rPr>
-          <w:color w:val="00B0F0"/>
-          <w:lang w:val="el-GR"/>
-        </w:rPr>
-      </w:pPr>
-      <w:r>
-        <w:rPr>
-          <w:color w:val="00B0F0"/>
+          <w:color w:val="5B9BD5" w:themeColor="accent5"/>
+          <w:lang w:val="el-GR"/>
+        </w:rPr>
+      </w:pPr>
+      <w:r>
+        <w:rPr>
+          <w:color w:val="5B9BD5" w:themeColor="accent5"/>
           <w:lang w:val="el-GR"/>
         </w:rPr>
         <w:t>Ο χρήστης επιλέγει να πάρει την πιο ασφαλή διαδρομή.</w:t>
@@ -179,41 +179,41 @@
     </w:p>
     <w:p>
       <w:pPr>
-        <w:pStyle w:val="ListParagraph"/>
+        <w:pStyle w:val="a3"/>
         <w:numPr>
           <w:ilvl w:val="0"/>
           <w:numId w:val="1"/>
         </w:numPr>
         <w:spacing w:line="252" w:lineRule="auto"/>
         <w:rPr>
-          <w:color w:val="00B0F0"/>
-          <w:lang w:val="el-GR"/>
-        </w:rPr>
-      </w:pPr>
-      <w:r>
-        <w:rPr>
-          <w:color w:val="00B0F0"/>
+          <w:color w:val="5B9BD5" w:themeColor="accent5"/>
+          <w:lang w:val="el-GR"/>
+        </w:rPr>
+      </w:pPr>
+      <w:r>
+        <w:rPr>
+          <w:color w:val="5B9BD5" w:themeColor="accent5"/>
           <w:lang w:val="el-GR"/>
         </w:rPr>
         <w:t xml:space="preserve">Το σύστημα βρίσκει την </w:t>
       </w:r>
       <w:r>
         <w:rPr>
-          <w:color w:val="00B0F0"/>
+          <w:color w:val="5B9BD5" w:themeColor="accent5"/>
           <w:lang w:val="el-GR"/>
         </w:rPr>
         <w:t>ασφαλέστερη</w:t>
       </w:r>
       <w:r>
         <w:rPr>
-          <w:color w:val="00B0F0"/>
+          <w:color w:val="5B9BD5" w:themeColor="accent5"/>
           <w:lang w:val="el-GR"/>
         </w:rPr>
         <w:t xml:space="preserve"> διαδρομή </w:t>
       </w:r>
       <w:r>
         <w:rPr>
-          <w:color w:val="00B0F0"/>
+          <w:color w:val="5B9BD5" w:themeColor="accent5"/>
           <w:lang w:val="el-GR"/>
         </w:rPr>
         <w:t>(με λιγότερο συνωστισμό).</w:t>
@@ -221,7 +221,7 @@
     </w:p>
     <w:p>
       <w:pPr>
-        <w:pStyle w:val="ListParagraph"/>
+        <w:pStyle w:val="a3"/>
         <w:numPr>
           <w:ilvl w:val="0"/>
           <w:numId w:val="1"/>
@@ -240,7 +240,7 @@
     </w:p>
     <w:p>
       <w:pPr>
-        <w:pStyle w:val="ListParagraph"/>
+        <w:pStyle w:val="a3"/>
         <w:numPr>
           <w:ilvl w:val="0"/>
           <w:numId w:val="1"/>
@@ -271,7 +271,7 @@
     </w:p>
     <w:p>
       <w:pPr>
-        <w:pStyle w:val="ListParagraph"/>
+        <w:pStyle w:val="a3"/>
         <w:numPr>
           <w:ilvl w:val="0"/>
           <w:numId w:val="1"/>
@@ -302,20 +302,20 @@
     </w:p>
     <w:p>
       <w:pPr>
-        <w:pStyle w:val="ListParagraph"/>
+        <w:pStyle w:val="a3"/>
         <w:numPr>
           <w:ilvl w:val="0"/>
           <w:numId w:val="1"/>
         </w:numPr>
         <w:spacing w:line="252" w:lineRule="auto"/>
         <w:rPr>
-          <w:color w:val="00B0F0"/>
-          <w:lang w:val="el-GR"/>
-        </w:rPr>
-      </w:pPr>
-      <w:r>
-        <w:rPr>
-          <w:color w:val="00B0F0"/>
+          <w:color w:val="5B9BD5" w:themeColor="accent5"/>
+          <w:lang w:val="el-GR"/>
+        </w:rPr>
+      </w:pPr>
+      <w:r>
+        <w:rPr>
+          <w:color w:val="5B9BD5" w:themeColor="accent5"/>
           <w:lang w:val="el-GR"/>
         </w:rPr>
         <w:t>Το σύστημα τον ενημερώνει για τα προτεινόμενα μέτρα κατά της εξάπλωσης του ιού.</w:t>
@@ -323,7 +323,7 @@
     </w:p>
     <w:p>
       <w:pPr>
-        <w:pStyle w:val="ListParagraph"/>
+        <w:pStyle w:val="a3"/>
         <w:numPr>
           <w:ilvl w:val="0"/>
           <w:numId w:val="1"/>
@@ -342,53 +342,53 @@
     </w:p>
     <w:p>
       <w:pPr>
-        <w:pStyle w:val="ListParagraph"/>
+        <w:pStyle w:val="a3"/>
         <w:numPr>
           <w:ilvl w:val="0"/>
           <w:numId w:val="1"/>
         </w:numPr>
         <w:spacing w:line="252" w:lineRule="auto"/>
         <w:rPr>
-          <w:color w:val="00B0F0"/>
-          <w:lang w:val="el-GR"/>
-        </w:rPr>
-      </w:pPr>
-      <w:r>
-        <w:rPr>
-          <w:color w:val="00B0F0"/>
+          <w:color w:val="5B9BD5" w:themeColor="accent5"/>
+          <w:lang w:val="el-GR"/>
+        </w:rPr>
+      </w:pPr>
+      <w:r>
+        <w:rPr>
+          <w:color w:val="5B9BD5" w:themeColor="accent5"/>
           <w:lang w:val="el-GR"/>
         </w:rPr>
         <w:t xml:space="preserve">Ο χρήστης έφτασε στην επιθυμητή τοποθεσία </w:t>
       </w:r>
       <w:r>
         <w:rPr>
-          <w:color w:val="00B0F0"/>
+          <w:color w:val="5B9BD5" w:themeColor="accent5"/>
           <w:lang w:val="el-GR"/>
         </w:rPr>
         <w:t xml:space="preserve">και το σύστημα του προτείνει να κάνει </w:t>
       </w:r>
       <w:r>
         <w:rPr>
-          <w:color w:val="00B0F0"/>
+          <w:color w:val="5B9BD5" w:themeColor="accent5"/>
         </w:rPr>
         <w:t>safety</w:t>
       </w:r>
       <w:r>
         <w:rPr>
-          <w:color w:val="00B0F0"/>
+          <w:color w:val="5B9BD5" w:themeColor="accent5"/>
           <w:lang w:val="el-GR"/>
         </w:rPr>
         <w:t xml:space="preserve"> </w:t>
       </w:r>
       <w:r>
         <w:rPr>
-          <w:color w:val="00B0F0"/>
+          <w:color w:val="5B9BD5" w:themeColor="accent5"/>
         </w:rPr>
         <w:t>review</w:t>
       </w:r>
       <w:r>
         <w:rPr>
-          <w:color w:val="00B0F0"/>
+          <w:color w:val="5B9BD5" w:themeColor="accent5"/>
           <w:lang w:val="el-GR"/>
         </w:rPr>
         <w:t>.</w:t>
@@ -396,46 +396,921 @@
     </w:p>
     <w:p>
       <w:pPr>
-        <w:pStyle w:val="ListParagraph"/>
+        <w:pStyle w:val="a3"/>
         <w:numPr>
           <w:ilvl w:val="0"/>
           <w:numId w:val="1"/>
         </w:numPr>
         <w:spacing w:line="252" w:lineRule="auto"/>
         <w:rPr>
+          <w:color w:val="5B9BD5" w:themeColor="accent5"/>
+          <w:lang w:val="el-GR"/>
+        </w:rPr>
+      </w:pPr>
+      <w:r>
+        <w:rPr>
+          <w:color w:val="5B9BD5" w:themeColor="accent5"/>
+          <w:lang w:val="el-GR"/>
+        </w:rPr>
+        <w:t xml:space="preserve"> Ο χρήστης κάνει </w:t>
+      </w:r>
+      <w:r>
+        <w:rPr>
+          <w:color w:val="5B9BD5" w:themeColor="accent5"/>
+        </w:rPr>
+        <w:t>safety</w:t>
+      </w:r>
+      <w:r>
+        <w:rPr>
+          <w:color w:val="5B9BD5" w:themeColor="accent5"/>
+          <w:lang w:val="el-GR"/>
+        </w:rPr>
+        <w:t xml:space="preserve"> </w:t>
+      </w:r>
+      <w:r>
+        <w:rPr>
+          <w:color w:val="5B9BD5" w:themeColor="accent5"/>
+        </w:rPr>
+        <w:t>review</w:t>
+      </w:r>
+      <w:r>
+        <w:rPr>
+          <w:color w:val="5B9BD5" w:themeColor="accent5"/>
+          <w:lang w:val="el-GR"/>
+        </w:rPr>
+        <w:t>.</w:t>
+      </w:r>
+    </w:p>
+    <w:p>
+      <w:pPr>
+        <w:pStyle w:val="a3"/>
+        <w:spacing w:line="252" w:lineRule="auto"/>
+        <w:rPr>
+          <w:lang w:val="el-GR"/>
+        </w:rPr>
+      </w:pPr>
+      <w:r>
+        <w:rPr>
+          <w:lang w:val="el-GR"/>
+        </w:rPr>
+        <w:t xml:space="preserve">   </w:t>
+      </w:r>
+    </w:p>
+    <w:p>
+      <w:pPr>
+        <w:rPr>
+          <w:lang w:val="el-GR"/>
+        </w:rPr>
+      </w:pPr>
+    </w:p>
+    <w:p>
+      <w:pPr>
+        <w:rPr>
+          <w:lang w:val="el-GR"/>
+        </w:rPr>
+      </w:pPr>
+      <w:r>
+        <w:rPr>
+          <w:lang w:val="el-GR"/>
+        </w:rPr>
+        <w:t>Εναλλακτική ροή 1:</w:t>
+      </w:r>
+    </w:p>
+    <w:p>
+      <w:pPr>
+        <w:rPr>
+          <w:lang w:val="el-GR"/>
+        </w:rPr>
+      </w:pPr>
+      <w:r>
+        <w:rPr>
+          <w:color w:val="5B9BD5" w:themeColor="accent5"/>
+          <w:lang w:val="el-GR"/>
+        </w:rPr>
+        <w:t>3</w:t>
+      </w:r>
+      <w:r>
+        <w:rPr>
+          <w:color w:val="5B9BD5" w:themeColor="accent5"/>
+          <w:lang w:val="el-GR"/>
+        </w:rPr>
+        <w:t xml:space="preserve">.1.1) </w:t>
+      </w:r>
+      <w:r>
+        <w:rPr>
+          <w:lang w:val="el-GR"/>
+        </w:rPr>
+        <w:t>Ο χρήστης επιλέγει να πάει με το αμάξι.</w:t>
+      </w:r>
+    </w:p>
+    <w:p>
+      <w:pPr>
+        <w:rPr>
+          <w:lang w:val="el-GR"/>
+        </w:rPr>
+      </w:pPr>
+      <w:r>
+        <w:rPr>
+          <w:color w:val="5B9BD5" w:themeColor="accent5"/>
+          <w:lang w:val="el-GR"/>
+        </w:rPr>
+        <w:t>3</w:t>
+      </w:r>
+      <w:r>
+        <w:rPr>
+          <w:color w:val="5B9BD5" w:themeColor="accent5"/>
+          <w:lang w:val="el-GR"/>
+        </w:rPr>
+        <w:t xml:space="preserve">.1.2) </w:t>
+      </w:r>
+      <w:r>
+        <w:rPr>
+          <w:lang w:val="el-GR"/>
+        </w:rPr>
+        <w:t>Το σύστημα υπολογίζει την συντομότερη διαδρομή.</w:t>
+      </w:r>
+    </w:p>
+    <w:p>
+      <w:pPr>
+        <w:rPr>
+          <w:lang w:val="el-GR"/>
+        </w:rPr>
+      </w:pPr>
+      <w:r>
+        <w:rPr>
+          <w:color w:val="5B9BD5" w:themeColor="accent5"/>
+          <w:lang w:val="el-GR"/>
+        </w:rPr>
+        <w:t>3</w:t>
+      </w:r>
+      <w:r>
+        <w:rPr>
+          <w:color w:val="5B9BD5" w:themeColor="accent5"/>
+          <w:lang w:val="el-GR"/>
+        </w:rPr>
+        <w:t>.1.</w:t>
+      </w:r>
+      <w:r>
+        <w:rPr>
+          <w:color w:val="5B9BD5" w:themeColor="accent5"/>
+          <w:lang w:val="el-GR"/>
+        </w:rPr>
+        <w:t>3</w:t>
+      </w:r>
+      <w:r>
+        <w:rPr>
+          <w:color w:val="5B9BD5" w:themeColor="accent5"/>
+          <w:lang w:val="el-GR"/>
+        </w:rPr>
+        <w:t xml:space="preserve">) </w:t>
+      </w:r>
+      <w:r>
+        <w:rPr>
+          <w:lang w:val="el-GR"/>
+        </w:rPr>
+        <w:t xml:space="preserve">Το σύστημα μεταβαίνει στο βήμα </w:t>
+      </w:r>
+      <w:r>
+        <w:rPr>
+          <w:color w:val="5B9BD5" w:themeColor="accent5"/>
+          <w:lang w:val="el-GR"/>
+        </w:rPr>
+        <w:t>7</w:t>
+      </w:r>
+      <w:r>
+        <w:rPr>
+          <w:lang w:val="el-GR"/>
+        </w:rPr>
+        <w:t>.</w:t>
+      </w:r>
+    </w:p>
+    <w:p>
+      <w:pPr>
+        <w:rPr>
+          <w:lang w:val="el-GR"/>
+        </w:rPr>
+      </w:pPr>
+    </w:p>
+    <w:p>
+      <w:pPr>
+        <w:rPr>
+          <w:lang w:val="el-GR"/>
+        </w:rPr>
+      </w:pPr>
+      <w:r>
+        <w:rPr>
+          <w:lang w:val="el-GR"/>
+        </w:rPr>
+        <w:t>Εναλλακτική ροή 2:</w:t>
+      </w:r>
+    </w:p>
+    <w:p>
+      <w:pPr>
+        <w:rPr>
+          <w:lang w:val="el-GR"/>
+        </w:rPr>
+      </w:pPr>
+      <w:r>
+        <w:rPr>
+          <w:color w:val="5B9BD5" w:themeColor="accent5"/>
+          <w:lang w:val="el-GR"/>
+        </w:rPr>
+        <w:t>3</w:t>
+      </w:r>
+      <w:r>
+        <w:rPr>
+          <w:color w:val="5B9BD5" w:themeColor="accent5"/>
+          <w:lang w:val="el-GR"/>
+        </w:rPr>
+        <w:t xml:space="preserve">.2.1) </w:t>
+      </w:r>
+      <w:r>
+        <w:rPr>
+          <w:lang w:val="el-GR"/>
+        </w:rPr>
+        <w:t xml:space="preserve">Ο χρήστης επιλέγει να πάει με τα ΜΜΜ.  </w:t>
+      </w:r>
+    </w:p>
+    <w:p>
+      <w:pPr>
+        <w:rPr>
+          <w:lang w:val="el-GR"/>
+        </w:rPr>
+      </w:pPr>
+      <w:r>
+        <w:rPr>
+          <w:color w:val="5B9BD5" w:themeColor="accent5"/>
+          <w:lang w:val="el-GR"/>
+        </w:rPr>
+        <w:t>3</w:t>
+      </w:r>
+      <w:r>
+        <w:rPr>
+          <w:color w:val="5B9BD5" w:themeColor="accent5"/>
+          <w:lang w:val="el-GR"/>
+        </w:rPr>
+        <w:t xml:space="preserve">.2.2) </w:t>
+      </w:r>
+      <w:r>
+        <w:rPr>
+          <w:lang w:val="el-GR"/>
+        </w:rPr>
+        <w:t xml:space="preserve">Το σύστημα επιλέγει τα δρομολόγια με τον λιγότερο συνωστισμό. </w:t>
+      </w:r>
+    </w:p>
+    <w:p>
+      <w:pPr>
+        <w:rPr>
+          <w:lang w:val="el-GR"/>
+        </w:rPr>
+      </w:pPr>
+      <w:r>
+        <w:rPr>
+          <w:color w:val="5B9BD5" w:themeColor="accent5"/>
+          <w:lang w:val="el-GR"/>
+        </w:rPr>
+        <w:t>3</w:t>
+      </w:r>
+      <w:r>
+        <w:rPr>
+          <w:color w:val="5B9BD5" w:themeColor="accent5"/>
+          <w:lang w:val="el-GR"/>
+        </w:rPr>
+        <w:t xml:space="preserve">.2.3) </w:t>
+      </w:r>
+      <w:r>
+        <w:rPr>
+          <w:lang w:val="el-GR"/>
+        </w:rPr>
+        <w:t>Ο χρήστης επιλέγει να πάει με τα πόδια ώστε να πάρει τα ΜΜΜ.</w:t>
+      </w:r>
+    </w:p>
+    <w:p>
+      <w:pPr>
+        <w:rPr>
+          <w:lang w:val="el-GR"/>
+        </w:rPr>
+      </w:pPr>
+      <w:r>
+        <w:rPr>
+          <w:color w:val="5B9BD5" w:themeColor="accent5"/>
+          <w:lang w:val="el-GR"/>
+        </w:rPr>
+        <w:t>3</w:t>
+      </w:r>
+      <w:r>
+        <w:rPr>
+          <w:color w:val="5B9BD5" w:themeColor="accent5"/>
+          <w:lang w:val="el-GR"/>
+        </w:rPr>
+        <w:t xml:space="preserve">.2.4) </w:t>
+      </w:r>
+      <w:r>
+        <w:rPr>
+          <w:lang w:val="el-GR"/>
+        </w:rPr>
+        <w:t xml:space="preserve">Το σύστημα βρίσκει την διαδρομή με τον λιγότερο συνωστισμό μέχρι τα ΜΜΜ. </w:t>
+      </w:r>
+    </w:p>
+    <w:p>
+      <w:pPr>
+        <w:rPr>
+          <w:lang w:val="el-GR"/>
+        </w:rPr>
+      </w:pPr>
+      <w:r>
+        <w:rPr>
+          <w:color w:val="5B9BD5" w:themeColor="accent5"/>
+          <w:lang w:val="el-GR"/>
+        </w:rPr>
+        <w:t>3</w:t>
+      </w:r>
+      <w:r>
+        <w:rPr>
+          <w:color w:val="5B9BD5" w:themeColor="accent5"/>
+          <w:lang w:val="el-GR"/>
+        </w:rPr>
+        <w:t xml:space="preserve">.2.5) </w:t>
+      </w:r>
+      <w:r>
+        <w:rPr>
+          <w:lang w:val="el-GR"/>
+        </w:rPr>
+        <w:t>Το σύστημα μεταβαίνει στο βήμα</w:t>
+      </w:r>
+      <w:r>
+        <w:rPr>
+          <w:lang w:val="el-GR"/>
+        </w:rPr>
+        <w:t xml:space="preserve"> </w:t>
+      </w:r>
+      <w:r>
+        <w:rPr>
+          <w:color w:val="5B9BD5" w:themeColor="accent5"/>
+          <w:lang w:val="el-GR"/>
+        </w:rPr>
+        <w:t>6</w:t>
+      </w:r>
+      <w:r>
+        <w:rPr>
+          <w:color w:val="5B9BD5" w:themeColor="accent5"/>
+          <w:lang w:val="el-GR"/>
+        </w:rPr>
+        <w:t>.</w:t>
+      </w:r>
+    </w:p>
+    <w:p>
+      <w:pPr>
+        <w:rPr>
+          <w:lang w:val="el-GR"/>
+        </w:rPr>
+      </w:pPr>
+    </w:p>
+    <w:p>
+      <w:pPr>
+        <w:rPr>
+          <w:lang w:val="el-GR"/>
+        </w:rPr>
+      </w:pPr>
+      <w:r>
+        <w:rPr>
+          <w:lang w:val="el-GR"/>
+        </w:rPr>
+        <w:t>Εναλλακτική ροή 3:</w:t>
+      </w:r>
+    </w:p>
+    <w:p>
+      <w:pPr>
+        <w:rPr>
+          <w:lang w:val="el-GR"/>
+        </w:rPr>
+      </w:pPr>
+      <w:r>
+        <w:rPr>
+          <w:color w:val="5B9BD5" w:themeColor="accent5"/>
+          <w:lang w:val="el-GR"/>
+        </w:rPr>
+        <w:t>3</w:t>
+      </w:r>
+      <w:r>
+        <w:rPr>
+          <w:color w:val="5B9BD5" w:themeColor="accent5"/>
+          <w:lang w:val="el-GR"/>
+        </w:rPr>
+        <w:t xml:space="preserve">.2.3.1) </w:t>
+      </w:r>
+      <w:r>
+        <w:rPr>
+          <w:lang w:val="el-GR"/>
+        </w:rPr>
+        <w:t>Ο χρήστης επιλέγει να πάει με το αμάξι ώστε να πάρει τα ΜΜΜ.</w:t>
+      </w:r>
+    </w:p>
+    <w:p>
+      <w:pPr>
+        <w:rPr>
+          <w:lang w:val="el-GR"/>
+        </w:rPr>
+      </w:pPr>
+      <w:r>
+        <w:rPr>
+          <w:color w:val="5B9BD5" w:themeColor="accent5"/>
+          <w:lang w:val="el-GR"/>
+        </w:rPr>
+        <w:t>3</w:t>
+      </w:r>
+      <w:r>
+        <w:rPr>
+          <w:color w:val="5B9BD5" w:themeColor="accent5"/>
+          <w:lang w:val="el-GR"/>
+        </w:rPr>
+        <w:t xml:space="preserve">.2.3.2) </w:t>
+      </w:r>
+      <w:r>
+        <w:rPr>
+          <w:lang w:val="el-GR"/>
+        </w:rPr>
+        <w:t>Το σύστημα βρίσκει την συντομότερη διαδρομή</w:t>
+      </w:r>
+      <w:r>
+        <w:rPr>
+          <w:lang w:val="el-GR"/>
+        </w:rPr>
+        <w:t xml:space="preserve"> </w:t>
+      </w:r>
+      <w:r>
+        <w:rPr>
+          <w:lang w:val="el-GR"/>
+        </w:rPr>
+        <w:t>με το αμάξι μέχρι την στάση από την τοποθεσία που βρίσκεται</w:t>
+      </w:r>
+      <w:r>
+        <w:rPr>
+          <w:lang w:val="el-GR"/>
+        </w:rPr>
+        <w:t>.</w:t>
+      </w:r>
+    </w:p>
+    <w:p>
+      <w:pPr>
+        <w:rPr>
+          <w:lang w:val="el-GR"/>
+        </w:rPr>
+      </w:pPr>
+      <w:r>
+        <w:rPr>
+          <w:color w:val="5B9BD5" w:themeColor="accent5"/>
+          <w:lang w:val="el-GR"/>
+        </w:rPr>
+        <w:t>3</w:t>
+      </w:r>
+      <w:r>
+        <w:rPr>
+          <w:color w:val="5B9BD5" w:themeColor="accent5"/>
+          <w:lang w:val="el-GR"/>
+        </w:rPr>
+        <w:t xml:space="preserve">.2.3.2) </w:t>
+      </w:r>
+      <w:r>
+        <w:rPr>
+          <w:lang w:val="el-GR"/>
+        </w:rPr>
+        <w:t>Το σύστημα μεταβαίνει</w:t>
+      </w:r>
+      <w:r>
+        <w:rPr>
+          <w:lang w:val="el-GR"/>
+        </w:rPr>
+        <w:t xml:space="preserve"> στην εναλλακτική </w:t>
+      </w:r>
+      <w:r>
+        <w:rPr>
+          <w:lang w:val="el-GR"/>
+        </w:rPr>
+        <w:t>ροή 2</w:t>
+      </w:r>
+      <w:r>
+        <w:rPr>
+          <w:lang w:val="el-GR"/>
+        </w:rPr>
+        <w:t xml:space="preserve"> στο βήμα</w:t>
+      </w:r>
+      <w:r>
+        <w:rPr>
+          <w:lang w:val="el-GR"/>
+        </w:rPr>
+        <w:t xml:space="preserve"> </w:t>
+      </w:r>
+      <w:r>
+        <w:rPr>
+          <w:color w:val="5B9BD5" w:themeColor="accent5"/>
+          <w:lang w:val="el-GR"/>
+        </w:rPr>
+        <w:t>3.2.4</w:t>
+      </w:r>
+      <w:r>
+        <w:rPr>
+          <w:lang w:val="el-GR"/>
+        </w:rPr>
+        <w:t>.</w:t>
+      </w:r>
+    </w:p>
+    <w:p>
+      <w:pPr>
+        <w:rPr>
+          <w:lang w:val="el-GR"/>
+        </w:rPr>
+      </w:pPr>
+    </w:p>
+    <w:p>
+      <w:pPr>
+        <w:rPr>
+          <w:lang w:val="el-GR"/>
+        </w:rPr>
+      </w:pPr>
+    </w:p>
+    <w:p>
+      <w:pPr>
+        <w:rPr>
+          <w:lang w:val="el-GR"/>
+        </w:rPr>
+      </w:pPr>
+      <w:r>
+        <w:rPr>
+          <w:lang w:val="el-GR"/>
+        </w:rPr>
+        <w:t>Εναλλακτική ροή 4:</w:t>
+      </w:r>
+    </w:p>
+    <w:p>
+      <w:pPr>
+        <w:rPr>
+          <w:lang w:val="el-GR"/>
+        </w:rPr>
+      </w:pPr>
+      <w:r>
+        <w:rPr>
+          <w:color w:val="5B9BD5" w:themeColor="accent5"/>
+          <w:lang w:val="el-GR"/>
+        </w:rPr>
+        <w:t>5</w:t>
+      </w:r>
+      <w:r>
+        <w:rPr>
+          <w:color w:val="5B9BD5" w:themeColor="accent5"/>
+          <w:lang w:val="el-GR"/>
+        </w:rPr>
+        <w:t xml:space="preserve">.1) </w:t>
+      </w:r>
+      <w:r>
+        <w:rPr>
+          <w:lang w:val="el-GR"/>
+        </w:rPr>
+        <w:t>Ο χρήστης επιλέγει ότι θέλει να επιλέξει την πιο σύντομη διαδρομή.</w:t>
+      </w:r>
+    </w:p>
+    <w:p>
+      <w:pPr>
+        <w:rPr>
+          <w:lang w:val="el-GR"/>
+        </w:rPr>
+      </w:pPr>
+      <w:r>
+        <w:rPr>
+          <w:color w:val="5B9BD5" w:themeColor="accent5"/>
+          <w:lang w:val="el-GR"/>
+        </w:rPr>
+        <w:t>5</w:t>
+      </w:r>
+      <w:r>
+        <w:rPr>
+          <w:color w:val="5B9BD5" w:themeColor="accent5"/>
+          <w:lang w:val="el-GR"/>
+        </w:rPr>
+        <w:t xml:space="preserve">.2) </w:t>
+      </w:r>
+      <w:r>
+        <w:rPr>
+          <w:lang w:val="el-GR"/>
+        </w:rPr>
+        <w:t>Ο σύστημα υπολογίζει την συντομότερη διαδρομή.</w:t>
+      </w:r>
+    </w:p>
+    <w:p>
+      <w:pPr>
+        <w:rPr>
+          <w:lang w:val="el-GR"/>
+        </w:rPr>
+      </w:pPr>
+      <w:r>
+        <w:rPr>
+          <w:color w:val="5B9BD5" w:themeColor="accent5"/>
+          <w:lang w:val="el-GR"/>
+        </w:rPr>
+        <w:t>5</w:t>
+      </w:r>
+      <w:r>
+        <w:rPr>
+          <w:color w:val="5B9BD5" w:themeColor="accent5"/>
+          <w:lang w:val="el-GR"/>
+        </w:rPr>
+        <w:t>.3)</w:t>
+      </w:r>
+      <w:r>
+        <w:rPr>
           <w:color w:val="00B0F0"/>
           <w:lang w:val="el-GR"/>
         </w:rPr>
-      </w:pPr>
+        <w:t xml:space="preserve"> </w:t>
+      </w:r>
+      <w:r>
+        <w:rPr>
+          <w:lang w:val="el-GR"/>
+        </w:rPr>
+        <w:t xml:space="preserve">Το σύστημα μεταβαίνει στο βήμα </w:t>
+      </w:r>
+      <w:r>
+        <w:rPr>
+          <w:color w:val="5B9BD5" w:themeColor="accent5"/>
+          <w:lang w:val="el-GR"/>
+        </w:rPr>
+        <w:t>5</w:t>
+      </w:r>
+      <w:r>
+        <w:rPr>
+          <w:lang w:val="el-GR"/>
+        </w:rPr>
+        <w:t>.</w:t>
+      </w:r>
+    </w:p>
+    <w:p>
+      <w:pPr>
+        <w:rPr>
+          <w:lang w:val="el-GR"/>
+        </w:rPr>
+      </w:pPr>
+      <w:r>
+        <w:rPr>
+          <w:lang w:val="el-GR"/>
+        </w:rPr>
+        <w:tab/>
+      </w:r>
+    </w:p>
+    <w:p>
+      <w:pPr>
+        <w:rPr>
+          <w:lang w:val="el-GR"/>
+        </w:rPr>
+      </w:pPr>
+      <w:r>
+        <w:rPr>
+          <w:lang w:val="el-GR"/>
+        </w:rPr>
+        <w:t xml:space="preserve">Εναλλακτική ροή </w:t>
+      </w:r>
+      <w:r>
+        <w:rPr>
+          <w:lang w:val="el-GR"/>
+        </w:rPr>
+        <w:t>5</w:t>
+      </w:r>
+      <w:r>
+        <w:rPr>
+          <w:lang w:val="el-GR"/>
+        </w:rPr>
+        <w:t>:</w:t>
+      </w:r>
+    </w:p>
+    <w:p>
+      <w:pPr>
+        <w:rPr>
+          <w:lang w:val="el-GR"/>
+        </w:rPr>
+      </w:pPr>
+      <w:r>
+        <w:rPr>
+          <w:color w:val="5B9BD5" w:themeColor="accent5"/>
+          <w:lang w:val="el-GR"/>
+        </w:rPr>
+        <w:t>9</w:t>
+      </w:r>
+      <w:r>
+        <w:rPr>
+          <w:color w:val="5B9BD5" w:themeColor="accent5"/>
+          <w:lang w:val="el-GR"/>
+        </w:rPr>
+        <w:t>.1.1)</w:t>
+      </w:r>
       <w:r>
         <w:rPr>
           <w:color w:val="00B0F0"/>
           <w:lang w:val="el-GR"/>
         </w:rPr>
-        <w:t xml:space="preserve"> Ο χρήστης κάνει </w:t>
-      </w:r>
-      <w:r>
-        <w:rPr>
-          <w:color w:val="00B0F0"/>
+        <w:t xml:space="preserve"> </w:t>
+      </w:r>
+      <w:r>
+        <w:rPr>
+          <w:lang w:val="el-GR"/>
+        </w:rPr>
+        <w:t>Ο χρήστης απορρίπτει την διαδρομή που μόλις υπολογίστηκε.</w:t>
+      </w:r>
+    </w:p>
+    <w:p>
+      <w:pPr>
+        <w:rPr>
+          <w:lang w:val="el-GR"/>
+        </w:rPr>
+      </w:pPr>
+      <w:r>
+        <w:rPr>
+          <w:color w:val="5B9BD5" w:themeColor="accent5"/>
+          <w:lang w:val="el-GR"/>
+        </w:rPr>
+        <w:t>9</w:t>
+      </w:r>
+      <w:r>
+        <w:rPr>
+          <w:color w:val="5B9BD5" w:themeColor="accent5"/>
+          <w:lang w:val="el-GR"/>
+        </w:rPr>
+        <w:t xml:space="preserve">.1.2) </w:t>
+      </w:r>
+      <w:r>
+        <w:rPr>
+          <w:lang w:val="el-GR"/>
+        </w:rPr>
+        <w:t xml:space="preserve">Το σύστημα μεταβαίνει στο βήμα </w:t>
+      </w:r>
+      <w:r>
+        <w:rPr>
+          <w:lang w:val="el-GR"/>
+        </w:rPr>
+        <w:t>1</w:t>
+      </w:r>
+      <w:r>
+        <w:rPr>
+          <w:lang w:val="el-GR"/>
+        </w:rPr>
+        <w:t>.</w:t>
+      </w:r>
+    </w:p>
+    <w:p>
+      <w:pPr>
+        <w:rPr>
+          <w:lang w:val="el-GR"/>
+        </w:rPr>
+      </w:pPr>
+    </w:p>
+    <w:p>
+      <w:pPr>
+        <w:rPr>
+          <w:lang w:val="el-GR"/>
+        </w:rPr>
+      </w:pPr>
+      <w:r>
+        <w:rPr>
+          <w:lang w:val="el-GR"/>
+        </w:rPr>
+        <w:t xml:space="preserve">Εναλλακτική ροή </w:t>
+      </w:r>
+      <w:r>
+        <w:rPr>
+          <w:lang w:val="el-GR"/>
+        </w:rPr>
+        <w:t>6</w:t>
+      </w:r>
+      <w:r>
+        <w:rPr>
+          <w:lang w:val="el-GR"/>
+        </w:rPr>
+        <w:t>:</w:t>
+      </w:r>
+    </w:p>
+    <w:p>
+      <w:pPr>
+        <w:rPr>
+          <w:lang w:val="el-GR"/>
+        </w:rPr>
+      </w:pPr>
+      <w:r>
+        <w:rPr>
+          <w:color w:val="5B9BD5" w:themeColor="accent5"/>
+          <w:lang w:val="el-GR"/>
+        </w:rPr>
+        <w:t>9</w:t>
+      </w:r>
+      <w:r>
+        <w:rPr>
+          <w:color w:val="5B9BD5" w:themeColor="accent5"/>
+          <w:lang w:val="el-GR"/>
+        </w:rPr>
+        <w:t xml:space="preserve">.2.1) </w:t>
+      </w:r>
+      <w:r>
+        <w:rPr>
+          <w:lang w:val="el-GR"/>
+        </w:rPr>
+        <w:t>Ο χρήστης επιλέγει ότι θέλει να αλλάξει μεταφορικό μέσο (γιατί δεν του άρεσαν οι διαδρομές).</w:t>
+      </w:r>
+    </w:p>
+    <w:p>
+      <w:pPr>
+        <w:rPr>
+          <w:lang w:val="el-GR"/>
+        </w:rPr>
+      </w:pPr>
+      <w:r>
+        <w:rPr>
+          <w:color w:val="5B9BD5" w:themeColor="accent5"/>
+          <w:lang w:val="el-GR"/>
+        </w:rPr>
+        <w:t>9</w:t>
+      </w:r>
+      <w:r>
+        <w:rPr>
+          <w:color w:val="5B9BD5" w:themeColor="accent5"/>
+          <w:lang w:val="el-GR"/>
+        </w:rPr>
+        <w:t xml:space="preserve">.2.2) </w:t>
+      </w:r>
+      <w:r>
+        <w:rPr>
+          <w:lang w:val="el-GR"/>
+        </w:rPr>
+        <w:t xml:space="preserve">Το σύστημα μεταβαίνει στο βήμα </w:t>
+      </w:r>
+      <w:r>
+        <w:rPr>
+          <w:color w:val="5B9BD5" w:themeColor="accent5"/>
+          <w:lang w:val="el-GR"/>
+        </w:rPr>
+        <w:t>3</w:t>
+      </w:r>
+      <w:r>
+        <w:rPr>
+          <w:lang w:val="el-GR"/>
+        </w:rPr>
+        <w:t>.</w:t>
+      </w:r>
+    </w:p>
+    <w:p>
+      <w:pPr>
+        <w:rPr>
+          <w:lang w:val="el-GR"/>
+        </w:rPr>
+      </w:pPr>
+    </w:p>
+    <w:p>
+      <w:pPr>
+        <w:rPr>
+          <w:color w:val="5B9BD5" w:themeColor="accent5"/>
+          <w:lang w:val="el-GR"/>
+        </w:rPr>
+      </w:pPr>
+      <w:r>
+        <w:rPr>
+          <w:color w:val="5B9BD5" w:themeColor="accent5"/>
+          <w:lang w:val="el-GR"/>
+        </w:rPr>
+        <w:t>Εναλλακτική ροή 7</w:t>
+      </w:r>
+    </w:p>
+    <w:p>
+      <w:pPr>
+        <w:rPr>
+          <w:color w:val="5B9BD5" w:themeColor="accent5"/>
+          <w:lang w:val="el-GR"/>
+        </w:rPr>
+      </w:pPr>
+      <w:r>
+        <w:rPr>
+          <w:color w:val="5B9BD5" w:themeColor="accent5"/>
+          <w:lang w:val="el-GR"/>
+        </w:rPr>
+        <w:t xml:space="preserve">12.1) Ο χρήστης δεν επιλέγει να κάνει </w:t>
+      </w:r>
+      <w:r>
+        <w:rPr>
+          <w:color w:val="5B9BD5" w:themeColor="accent5"/>
         </w:rPr>
         <w:t>safety</w:t>
       </w:r>
       <w:r>
         <w:rPr>
-          <w:color w:val="00B0F0"/>
+          <w:color w:val="5B9BD5" w:themeColor="accent5"/>
           <w:lang w:val="el-GR"/>
         </w:rPr>
         <w:t xml:space="preserve"> </w:t>
       </w:r>
       <w:r>
         <w:rPr>
-          <w:color w:val="00B0F0"/>
+          <w:color w:val="5B9BD5" w:themeColor="accent5"/>
         </w:rPr>
         <w:t>review</w:t>
       </w:r>
       <w:r>
         <w:rPr>
-          <w:color w:val="00B0F0"/>
+          <w:color w:val="5B9BD5" w:themeColor="accent5"/>
           <w:lang w:val="el-GR"/>
         </w:rPr>
         <w:t>.</w:t>
@@ -443,868 +1318,14 @@
     </w:p>
     <w:p>
       <w:pPr>
-        <w:pStyle w:val="ListParagraph"/>
-        <w:spacing w:line="252" w:lineRule="auto"/>
-        <w:rPr>
-          <w:lang w:val="el-GR"/>
-        </w:rPr>
-      </w:pPr>
-      <w:r>
-        <w:rPr>
-          <w:lang w:val="el-GR"/>
-        </w:rPr>
-        <w:t xml:space="preserve">   </w:t>
-      </w:r>
-    </w:p>
-    <w:p>
-      <w:pPr>
-        <w:rPr>
-          <w:lang w:val="el-GR"/>
-        </w:rPr>
-      </w:pPr>
-    </w:p>
-    <w:p>
-      <w:pPr>
-        <w:rPr>
-          <w:lang w:val="el-GR"/>
-        </w:rPr>
-      </w:pPr>
-      <w:r>
-        <w:rPr>
-          <w:lang w:val="el-GR"/>
-        </w:rPr>
-        <w:t>Εναλλακτική ροή 1:</w:t>
-      </w:r>
-    </w:p>
-    <w:p>
-      <w:pPr>
-        <w:rPr>
-          <w:lang w:val="el-GR"/>
-        </w:rPr>
-      </w:pPr>
-      <w:r>
-        <w:rPr>
-          <w:color w:val="00B0F0"/>
-          <w:lang w:val="el-GR"/>
-        </w:rPr>
-        <w:t>3</w:t>
-      </w:r>
-      <w:r>
-        <w:rPr>
-          <w:color w:val="00B0F0"/>
-          <w:lang w:val="el-GR"/>
-        </w:rPr>
-        <w:t xml:space="preserve">.1.1) </w:t>
-      </w:r>
-      <w:r>
-        <w:rPr>
-          <w:lang w:val="el-GR"/>
-        </w:rPr>
-        <w:t>Ο χρήστης επιλέγει να πάει με το αμάξι.</w:t>
-      </w:r>
-    </w:p>
-    <w:p>
-      <w:pPr>
-        <w:rPr>
-          <w:lang w:val="el-GR"/>
-        </w:rPr>
-      </w:pPr>
-      <w:r>
-        <w:rPr>
-          <w:color w:val="00B0F0"/>
-          <w:lang w:val="el-GR"/>
-        </w:rPr>
-        <w:t>3</w:t>
-      </w:r>
-      <w:r>
-        <w:rPr>
-          <w:color w:val="00B0F0"/>
-          <w:lang w:val="el-GR"/>
-        </w:rPr>
-        <w:t xml:space="preserve">.1.2) </w:t>
-      </w:r>
-      <w:r>
-        <w:rPr>
-          <w:lang w:val="el-GR"/>
-        </w:rPr>
-        <w:t>Το σύστημα υπολογίζει την συντομότερη διαδρομή.</w:t>
-      </w:r>
-    </w:p>
-    <w:p>
-      <w:pPr>
-        <w:rPr>
-          <w:lang w:val="el-GR"/>
-        </w:rPr>
-      </w:pPr>
-      <w:r>
-        <w:rPr>
-          <w:color w:val="00B0F0"/>
-          <w:lang w:val="el-GR"/>
-        </w:rPr>
-        <w:t>3</w:t>
-      </w:r>
-      <w:r>
-        <w:rPr>
-          <w:color w:val="00B0F0"/>
-          <w:lang w:val="el-GR"/>
-        </w:rPr>
-        <w:t>.1.</w:t>
-      </w:r>
-      <w:r>
-        <w:rPr>
-          <w:color w:val="00B0F0"/>
-          <w:lang w:val="el-GR"/>
-        </w:rPr>
-        <w:t>3</w:t>
-      </w:r>
-      <w:r>
-        <w:rPr>
-          <w:color w:val="00B0F0"/>
-          <w:lang w:val="el-GR"/>
-        </w:rPr>
-        <w:t xml:space="preserve">) </w:t>
-      </w:r>
-      <w:r>
-        <w:rPr>
-          <w:lang w:val="el-GR"/>
-        </w:rPr>
-        <w:t xml:space="preserve">Το σύστημα μεταβαίνει στο βήμα </w:t>
-      </w:r>
-      <w:r>
-        <w:rPr>
-          <w:color w:val="00B0F0"/>
-          <w:lang w:val="el-GR"/>
-        </w:rPr>
-        <w:t>7</w:t>
-      </w:r>
-      <w:r>
-        <w:rPr>
-          <w:lang w:val="el-GR"/>
-        </w:rPr>
-        <w:t>.</w:t>
-      </w:r>
-    </w:p>
-    <w:p>
-      <w:pPr>
-        <w:rPr>
-          <w:lang w:val="el-GR"/>
-        </w:rPr>
-      </w:pPr>
-    </w:p>
-    <w:p>
-      <w:pPr>
-        <w:rPr>
-          <w:lang w:val="el-GR"/>
-        </w:rPr>
-      </w:pPr>
-      <w:r>
-        <w:rPr>
-          <w:lang w:val="el-GR"/>
-        </w:rPr>
-        <w:t>Εναλλακτική ροή 2:</w:t>
-      </w:r>
-    </w:p>
-    <w:p>
-      <w:pPr>
-        <w:rPr>
-          <w:lang w:val="el-GR"/>
-        </w:rPr>
-      </w:pPr>
-      <w:r>
-        <w:rPr>
-          <w:color w:val="00B0F0"/>
-          <w:lang w:val="el-GR"/>
-        </w:rPr>
-        <w:t>3</w:t>
-      </w:r>
-      <w:r>
-        <w:rPr>
-          <w:color w:val="00B0F0"/>
-          <w:lang w:val="el-GR"/>
-        </w:rPr>
-        <w:t xml:space="preserve">.2.1) </w:t>
-      </w:r>
-      <w:r>
-        <w:rPr>
-          <w:lang w:val="el-GR"/>
-        </w:rPr>
-        <w:t xml:space="preserve">Ο χρήστης επιλέγει να πάει με τα ΜΜΜ.  </w:t>
-      </w:r>
-    </w:p>
-    <w:p>
-      <w:pPr>
-        <w:rPr>
-          <w:lang w:val="el-GR"/>
-        </w:rPr>
-      </w:pPr>
-      <w:r>
-        <w:rPr>
-          <w:color w:val="00B0F0"/>
-          <w:lang w:val="el-GR"/>
-        </w:rPr>
-        <w:t>3</w:t>
-      </w:r>
-      <w:r>
-        <w:rPr>
-          <w:color w:val="00B0F0"/>
-          <w:lang w:val="el-GR"/>
-        </w:rPr>
-        <w:t xml:space="preserve">.2.2) </w:t>
-      </w:r>
-      <w:r>
-        <w:rPr>
-          <w:lang w:val="el-GR"/>
-        </w:rPr>
-        <w:t xml:space="preserve">Το σύστημα επιλέγει τα δρομολόγια με τον λιγότερο συνωστισμό. </w:t>
-      </w:r>
-    </w:p>
-    <w:p>
-      <w:pPr>
-        <w:rPr>
-          <w:lang w:val="el-GR"/>
-        </w:rPr>
-      </w:pPr>
-      <w:r>
-        <w:rPr>
-          <w:color w:val="00B0F0"/>
-          <w:lang w:val="el-GR"/>
-        </w:rPr>
-        <w:t>3</w:t>
-      </w:r>
-      <w:r>
-        <w:rPr>
-          <w:color w:val="00B0F0"/>
-          <w:lang w:val="el-GR"/>
-        </w:rPr>
-        <w:t xml:space="preserve">.2.3) </w:t>
-      </w:r>
-      <w:r>
-        <w:rPr>
-          <w:lang w:val="el-GR"/>
-        </w:rPr>
-        <w:t>Ο χρήστης επιλέγει να πάει με τα πόδια ώστε να πάρει τα ΜΜΜ.</w:t>
-      </w:r>
-    </w:p>
-    <w:p>
-      <w:pPr>
-        <w:rPr>
-          <w:lang w:val="el-GR"/>
-        </w:rPr>
-      </w:pPr>
-      <w:r>
-        <w:rPr>
-          <w:color w:val="00B0F0"/>
-          <w:lang w:val="el-GR"/>
-        </w:rPr>
-        <w:t>3</w:t>
-      </w:r>
-      <w:r>
-        <w:rPr>
-          <w:color w:val="00B0F0"/>
-          <w:lang w:val="el-GR"/>
-        </w:rPr>
-        <w:t xml:space="preserve">.2.4) </w:t>
-      </w:r>
-      <w:r>
-        <w:rPr>
-          <w:lang w:val="el-GR"/>
-        </w:rPr>
-        <w:t xml:space="preserve">Το σύστημα βρίσκει την διαδρομή με τον λιγότερο συνωστισμό μέχρι τα ΜΜΜ. </w:t>
-      </w:r>
-    </w:p>
-    <w:p>
-      <w:pPr>
-        <w:rPr>
-          <w:lang w:val="el-GR"/>
-        </w:rPr>
-      </w:pPr>
-      <w:r>
-        <w:rPr>
-          <w:color w:val="00B0F0"/>
-          <w:lang w:val="el-GR"/>
-        </w:rPr>
-        <w:t>3</w:t>
-      </w:r>
-      <w:r>
-        <w:rPr>
-          <w:color w:val="00B0F0"/>
-          <w:lang w:val="el-GR"/>
-        </w:rPr>
-        <w:t xml:space="preserve">.2.5) </w:t>
-      </w:r>
-      <w:r>
-        <w:rPr>
-          <w:lang w:val="el-GR"/>
-        </w:rPr>
-        <w:t>Το σύστημα μεταβαίνει στο βήμα</w:t>
-      </w:r>
-      <w:r>
-        <w:rPr>
-          <w:lang w:val="el-GR"/>
-        </w:rPr>
-        <w:t xml:space="preserve"> </w:t>
-      </w:r>
-      <w:r>
-        <w:rPr>
-          <w:color w:val="00B0F0"/>
-          <w:lang w:val="el-GR"/>
-        </w:rPr>
-        <w:t>6</w:t>
-      </w:r>
-      <w:r>
-        <w:rPr>
-          <w:lang w:val="el-GR"/>
-        </w:rPr>
-        <w:t>.</w:t>
-      </w:r>
-    </w:p>
-    <w:p>
-      <w:pPr>
-        <w:rPr>
-          <w:lang w:val="el-GR"/>
-        </w:rPr>
-      </w:pPr>
-    </w:p>
-    <w:p>
-      <w:pPr>
-        <w:rPr>
-          <w:lang w:val="el-GR"/>
-        </w:rPr>
-      </w:pPr>
-      <w:r>
-        <w:rPr>
-          <w:lang w:val="el-GR"/>
-        </w:rPr>
-        <w:t>Εναλλακτική ροή 3:</w:t>
-      </w:r>
-    </w:p>
-    <w:p>
-      <w:pPr>
-        <w:rPr>
-          <w:lang w:val="el-GR"/>
-        </w:rPr>
-      </w:pPr>
-      <w:r>
-        <w:rPr>
-          <w:color w:val="00B0F0"/>
-          <w:lang w:val="el-GR"/>
-        </w:rPr>
-        <w:t>3</w:t>
-      </w:r>
-      <w:r>
-        <w:rPr>
-          <w:color w:val="00B0F0"/>
-          <w:lang w:val="el-GR"/>
-        </w:rPr>
-        <w:t xml:space="preserve">.2.3.1) </w:t>
-      </w:r>
-      <w:r>
-        <w:rPr>
-          <w:lang w:val="el-GR"/>
-        </w:rPr>
-        <w:t>Ο χρήστης επιλέγει να πάει με το αμάξι ώστε να πάρει τα ΜΜΜ.</w:t>
-      </w:r>
-    </w:p>
-    <w:p>
-      <w:pPr>
-        <w:rPr>
-          <w:lang w:val="el-GR"/>
-        </w:rPr>
-      </w:pPr>
-      <w:r>
-        <w:rPr>
-          <w:color w:val="00B0F0"/>
-          <w:lang w:val="el-GR"/>
-        </w:rPr>
-        <w:t>3</w:t>
-      </w:r>
-      <w:r>
-        <w:rPr>
-          <w:color w:val="00B0F0"/>
-          <w:lang w:val="el-GR"/>
-        </w:rPr>
-        <w:t>.2.3.2)</w:t>
-      </w:r>
-      <w:r>
-        <w:rPr>
-          <w:lang w:val="el-GR"/>
-        </w:rPr>
-        <w:t xml:space="preserve"> Το σύστημα βρίσκει την συντομότερη διαδρομή</w:t>
-      </w:r>
-      <w:r>
-        <w:rPr>
-          <w:lang w:val="el-GR"/>
-        </w:rPr>
-        <w:t xml:space="preserve"> </w:t>
-      </w:r>
-      <w:r>
-        <w:rPr>
-          <w:lang w:val="el-GR"/>
-        </w:rPr>
-        <w:t>με το αμάξι μέχρι την στάση από την τοποθεσία που βρίσκεται</w:t>
-      </w:r>
-      <w:r>
-        <w:rPr>
-          <w:lang w:val="el-GR"/>
-        </w:rPr>
-        <w:t>.</w:t>
-      </w:r>
-    </w:p>
-    <w:p>
-      <w:pPr>
-        <w:rPr>
-          <w:lang w:val="el-GR"/>
-        </w:rPr>
-      </w:pPr>
-      <w:r>
-        <w:rPr>
-          <w:color w:val="00B0F0"/>
-          <w:lang w:val="el-GR"/>
-        </w:rPr>
-        <w:t>3</w:t>
-      </w:r>
-      <w:r>
-        <w:rPr>
-          <w:color w:val="00B0F0"/>
-          <w:lang w:val="el-GR"/>
-        </w:rPr>
-        <w:t xml:space="preserve">.2.3.2) </w:t>
-      </w:r>
-      <w:r>
-        <w:rPr>
-          <w:lang w:val="el-GR"/>
-        </w:rPr>
-        <w:t>Το σύστημα μεταβαίνει</w:t>
-      </w:r>
-      <w:r>
-        <w:rPr>
-          <w:lang w:val="el-GR"/>
-        </w:rPr>
-        <w:t xml:space="preserve"> στην εναλλακτική </w:t>
-      </w:r>
-      <w:r>
-        <w:rPr>
-          <w:lang w:val="el-GR"/>
-        </w:rPr>
-        <w:t>ροή 2</w:t>
-      </w:r>
-      <w:r>
-        <w:rPr>
-          <w:lang w:val="el-GR"/>
-        </w:rPr>
-        <w:t xml:space="preserve"> στο βήμα</w:t>
-      </w:r>
-      <w:r>
-        <w:rPr>
-          <w:lang w:val="el-GR"/>
-        </w:rPr>
-        <w:t xml:space="preserve"> </w:t>
-      </w:r>
-      <w:r>
-        <w:rPr>
-          <w:color w:val="00B0F0"/>
-          <w:lang w:val="el-GR"/>
-        </w:rPr>
-        <w:t>3.2.4</w:t>
-      </w:r>
-      <w:r>
-        <w:rPr>
-          <w:lang w:val="el-GR"/>
-        </w:rPr>
-        <w:t>.</w:t>
-      </w:r>
-    </w:p>
-    <w:p>
-      <w:pPr>
-        <w:rPr>
-          <w:lang w:val="el-GR"/>
-        </w:rPr>
-      </w:pPr>
-    </w:p>
-    <w:p>
-      <w:pPr>
-        <w:rPr>
-          <w:lang w:val="el-GR"/>
-        </w:rPr>
-      </w:pPr>
-    </w:p>
-    <w:p>
-      <w:pPr>
-        <w:rPr>
-          <w:lang w:val="el-GR"/>
-        </w:rPr>
-      </w:pPr>
-      <w:r>
-        <w:rPr>
-          <w:lang w:val="el-GR"/>
-        </w:rPr>
-        <w:t>Εναλλακτική ροή 4:</w:t>
-      </w:r>
-    </w:p>
-    <w:p>
-      <w:pPr>
-        <w:rPr>
-          <w:lang w:val="el-GR"/>
-        </w:rPr>
-      </w:pPr>
-      <w:r>
-        <w:rPr>
-          <w:color w:val="00B0F0"/>
-          <w:lang w:val="el-GR"/>
-        </w:rPr>
-        <w:t>5</w:t>
-      </w:r>
-      <w:r>
-        <w:rPr>
-          <w:color w:val="00B0F0"/>
-          <w:lang w:val="el-GR"/>
-        </w:rPr>
-        <w:t xml:space="preserve">.1) </w:t>
-      </w:r>
-      <w:r>
-        <w:rPr>
-          <w:lang w:val="el-GR"/>
-        </w:rPr>
-        <w:t>Ο χρήστης επιλέγει ότι θέλει να επιλέξει την πιο σύντομη διαδρομή.</w:t>
-      </w:r>
-    </w:p>
-    <w:p>
-      <w:pPr>
-        <w:rPr>
-          <w:lang w:val="el-GR"/>
-        </w:rPr>
-      </w:pPr>
-      <w:r>
-        <w:rPr>
-          <w:color w:val="00B0F0"/>
-          <w:lang w:val="el-GR"/>
-        </w:rPr>
-        <w:t>5</w:t>
-      </w:r>
-      <w:r>
-        <w:rPr>
-          <w:color w:val="00B0F0"/>
-          <w:lang w:val="el-GR"/>
-        </w:rPr>
-        <w:t xml:space="preserve">.2) </w:t>
-      </w:r>
-      <w:r>
-        <w:rPr>
-          <w:lang w:val="el-GR"/>
-        </w:rPr>
-        <w:t>Ο σύστημα υπολογίζει την συντομότερη διαδρομή.</w:t>
-      </w:r>
-    </w:p>
-    <w:p>
-      <w:pPr>
-        <w:rPr>
-          <w:lang w:val="el-GR"/>
-        </w:rPr>
-      </w:pPr>
-      <w:r>
-        <w:rPr>
-          <w:color w:val="00B0F0"/>
-          <w:lang w:val="el-GR"/>
-        </w:rPr>
-        <w:t>5</w:t>
-      </w:r>
-      <w:r>
-        <w:rPr>
-          <w:color w:val="00B0F0"/>
-          <w:lang w:val="el-GR"/>
-        </w:rPr>
-        <w:t xml:space="preserve">.3) </w:t>
-      </w:r>
-      <w:r>
-        <w:rPr>
-          <w:lang w:val="el-GR"/>
-        </w:rPr>
-        <w:t xml:space="preserve">Το σύστημα μεταβαίνει στο βήμα </w:t>
-      </w:r>
-      <w:r>
-        <w:rPr>
-          <w:color w:val="00B0F0"/>
-          <w:lang w:val="el-GR"/>
-        </w:rPr>
-        <w:t>5</w:t>
-      </w:r>
-      <w:r>
-        <w:rPr>
-          <w:lang w:val="el-GR"/>
-        </w:rPr>
-        <w:t>.</w:t>
-      </w:r>
-    </w:p>
-    <w:p>
-      <w:pPr>
-        <w:rPr>
-          <w:lang w:val="el-GR"/>
-        </w:rPr>
-      </w:pPr>
-      <w:r>
-        <w:rPr>
-          <w:lang w:val="el-GR"/>
-        </w:rPr>
-        <w:tab/>
-      </w:r>
-    </w:p>
-    <w:p>
-      <w:pPr>
-        <w:rPr>
-          <w:lang w:val="el-GR"/>
-        </w:rPr>
-      </w:pPr>
-      <w:r>
-        <w:rPr>
-          <w:lang w:val="el-GR"/>
-        </w:rPr>
-        <w:t xml:space="preserve">Εναλλακτική ροή </w:t>
-      </w:r>
-      <w:r>
-        <w:rPr>
-          <w:lang w:val="el-GR"/>
-        </w:rPr>
-        <w:t>5</w:t>
-      </w:r>
-      <w:r>
-        <w:rPr>
-          <w:lang w:val="el-GR"/>
-        </w:rPr>
-        <w:t>:</w:t>
-      </w:r>
-    </w:p>
-    <w:p>
-      <w:pPr>
-        <w:rPr>
-          <w:lang w:val="el-GR"/>
-        </w:rPr>
-      </w:pPr>
-      <w:r>
-        <w:rPr>
-          <w:color w:val="00B0F0"/>
-          <w:lang w:val="el-GR"/>
-        </w:rPr>
-        <w:t>9</w:t>
-      </w:r>
-      <w:r>
-        <w:rPr>
-          <w:color w:val="00B0F0"/>
-          <w:lang w:val="el-GR"/>
-        </w:rPr>
-        <w:t xml:space="preserve">.1.1) </w:t>
-      </w:r>
-      <w:r>
-        <w:rPr>
-          <w:lang w:val="el-GR"/>
-        </w:rPr>
-        <w:t>Ο χρήστης απορρίπτει την διαδρομή που μόλις υπολογίστηκε.</w:t>
-      </w:r>
-    </w:p>
-    <w:p>
-      <w:pPr>
-        <w:rPr>
-          <w:lang w:val="el-GR"/>
-        </w:rPr>
-      </w:pPr>
-      <w:r>
-        <w:rPr>
-          <w:color w:val="00B0F0"/>
-          <w:lang w:val="el-GR"/>
-        </w:rPr>
-        <w:t>9</w:t>
-      </w:r>
-      <w:r>
-        <w:rPr>
-          <w:color w:val="00B0F0"/>
-          <w:lang w:val="el-GR"/>
-        </w:rPr>
-        <w:t xml:space="preserve">.1.2) </w:t>
-      </w:r>
-      <w:r>
-        <w:rPr>
-          <w:lang w:val="el-GR"/>
-        </w:rPr>
-        <w:t xml:space="preserve">Το σύστημα μεταβαίνει στο βήμα </w:t>
-      </w:r>
-      <w:r>
-        <w:rPr>
-          <w:lang w:val="el-GR"/>
-        </w:rPr>
-        <w:t>1</w:t>
-      </w:r>
-      <w:r>
-        <w:rPr>
-          <w:lang w:val="el-GR"/>
-        </w:rPr>
-        <w:t>.</w:t>
-      </w:r>
-    </w:p>
-    <w:p>
-      <w:pPr>
-        <w:rPr>
-          <w:lang w:val="el-GR"/>
-        </w:rPr>
-      </w:pPr>
-    </w:p>
-    <w:p>
-      <w:pPr>
-        <w:rPr>
-          <w:lang w:val="el-GR"/>
-        </w:rPr>
-      </w:pPr>
-      <w:r>
-        <w:rPr>
-          <w:lang w:val="el-GR"/>
-        </w:rPr>
-        <w:t xml:space="preserve">Εναλλακτική ροή </w:t>
-      </w:r>
-      <w:r>
-        <w:rPr>
-          <w:lang w:val="el-GR"/>
-        </w:rPr>
-        <w:t>6</w:t>
-      </w:r>
-      <w:r>
-        <w:rPr>
-          <w:lang w:val="el-GR"/>
-        </w:rPr>
-        <w:t>:</w:t>
-      </w:r>
-    </w:p>
-    <w:p>
-      <w:pPr>
-        <w:rPr>
-          <w:lang w:val="el-GR"/>
-        </w:rPr>
-      </w:pPr>
-      <w:r>
-        <w:rPr>
-          <w:color w:val="00B0F0"/>
-          <w:lang w:val="el-GR"/>
-        </w:rPr>
-        <w:t>9</w:t>
-      </w:r>
-      <w:r>
-        <w:rPr>
-          <w:color w:val="00B0F0"/>
-          <w:lang w:val="el-GR"/>
-        </w:rPr>
-        <w:t xml:space="preserve">.2.1) </w:t>
-      </w:r>
-      <w:r>
-        <w:rPr>
-          <w:lang w:val="el-GR"/>
-        </w:rPr>
-        <w:t>Ο χρήστης επιλέγει ότι θέλει να αλλάξει μεταφορικό μέσο (γιατί δεν του άρεσαν οι διαδρομές).</w:t>
-      </w:r>
-    </w:p>
-    <w:p>
-      <w:pPr>
-        <w:rPr>
-          <w:lang w:val="el-GR"/>
-        </w:rPr>
-      </w:pPr>
-      <w:r>
-        <w:rPr>
-          <w:color w:val="00B0F0"/>
-          <w:lang w:val="el-GR"/>
-        </w:rPr>
-        <w:t>9</w:t>
-      </w:r>
-      <w:r>
-        <w:rPr>
-          <w:color w:val="00B0F0"/>
-          <w:lang w:val="el-GR"/>
-        </w:rPr>
-        <w:t xml:space="preserve">.2.2) </w:t>
-      </w:r>
-      <w:r>
-        <w:rPr>
-          <w:lang w:val="el-GR"/>
-        </w:rPr>
-        <w:t xml:space="preserve">Το σύστημα μεταβαίνει στο βήμα </w:t>
-      </w:r>
-      <w:r>
-        <w:rPr>
-          <w:color w:val="00B0F0"/>
-          <w:lang w:val="el-GR"/>
-        </w:rPr>
-        <w:t>3</w:t>
-      </w:r>
-      <w:r>
-        <w:rPr>
-          <w:lang w:val="el-GR"/>
-        </w:rPr>
-        <w:t>.</w:t>
-      </w:r>
-    </w:p>
-    <w:p/>
-    <w:p>
-      <w:pPr>
-        <w:rPr>
-          <w:color w:val="00B0F0"/>
-          <w:lang w:val="el-GR"/>
-        </w:rPr>
-      </w:pPr>
-      <w:r>
-        <w:rPr>
-          <w:color w:val="00B0F0"/>
-          <w:lang w:val="el-GR"/>
-        </w:rPr>
-        <w:t>Εναλλακτική ροή 7</w:t>
-      </w:r>
-    </w:p>
-    <w:p>
-      <w:pPr>
-        <w:rPr>
-          <w:color w:val="00B0F0"/>
-          <w:lang w:val="el-GR"/>
-        </w:rPr>
-      </w:pPr>
-      <w:r>
-        <w:rPr>
-          <w:color w:val="00B0F0"/>
-          <w:lang w:val="el-GR"/>
-        </w:rPr>
-        <w:t xml:space="preserve">12.1) Ο χρήστης δεν επιλέγει να κάνει </w:t>
-      </w:r>
-      <w:r>
-        <w:rPr>
-          <w:color w:val="00B0F0"/>
-        </w:rPr>
-        <w:t>safety</w:t>
-      </w:r>
-      <w:r>
-        <w:rPr>
-          <w:color w:val="00B0F0"/>
-          <w:lang w:val="el-GR"/>
-        </w:rPr>
-        <w:t xml:space="preserve"> </w:t>
-      </w:r>
-      <w:r>
-        <w:rPr>
-          <w:color w:val="00B0F0"/>
-        </w:rPr>
-        <w:t>review</w:t>
-      </w:r>
-      <w:r>
-        <w:rPr>
-          <w:color w:val="00B0F0"/>
-          <w:lang w:val="el-GR"/>
-        </w:rPr>
-        <w:t>.</w:t>
-      </w:r>
-    </w:p>
-    <w:p>
-      <w:pPr>
-        <w:rPr>
-          <w:color w:val="00B0F0"/>
-          <w:lang w:val="el-GR"/>
-        </w:rPr>
-      </w:pPr>
-      <w:r>
-        <w:rPr>
-          <w:color w:val="00B0F0"/>
+        <w:rPr>
+          <w:color w:val="5B9BD5" w:themeColor="accent5"/>
+          <w:lang w:val="el-GR"/>
+        </w:rPr>
+      </w:pPr>
+      <w:r>
+        <w:rPr>
+          <w:color w:val="5B9BD5" w:themeColor="accent5"/>
           <w:lang w:val="el-GR"/>
         </w:rPr>
         <w:t>12.2) Το σύστημα μεταβαίνει στην αρχική οθόνη.</w:t>
@@ -1363,7 +1384,7 @@
     </w:p>
     <w:p>
       <w:pPr>
-        <w:pStyle w:val="ListParagraph"/>
+        <w:pStyle w:val="a3"/>
         <w:numPr>
           <w:ilvl w:val="0"/>
           <w:numId w:val="2"/>
@@ -1382,46 +1403,46 @@
     </w:p>
     <w:p>
       <w:pPr>
-        <w:pStyle w:val="ListParagraph"/>
+        <w:pStyle w:val="a3"/>
         <w:numPr>
           <w:ilvl w:val="0"/>
           <w:numId w:val="2"/>
         </w:numPr>
         <w:spacing w:line="252" w:lineRule="auto"/>
         <w:rPr>
-          <w:color w:val="00B0F0"/>
-          <w:lang w:val="el-GR"/>
-        </w:rPr>
-      </w:pPr>
-      <w:r>
-        <w:rPr>
-          <w:color w:val="00B0F0"/>
+          <w:color w:val="5B9BD5" w:themeColor="accent5"/>
+          <w:lang w:val="el-GR"/>
+        </w:rPr>
+      </w:pPr>
+      <w:r>
+        <w:rPr>
+          <w:color w:val="5B9BD5" w:themeColor="accent5"/>
           <w:lang w:val="el-GR"/>
         </w:rPr>
         <w:t xml:space="preserve">Το σύστημα οδηγεί τον χρήστη στην φόρμα για το </w:t>
       </w:r>
       <w:r>
         <w:rPr>
-          <w:color w:val="00B0F0"/>
+          <w:color w:val="5B9BD5" w:themeColor="accent5"/>
         </w:rPr>
         <w:t>safety</w:t>
       </w:r>
       <w:r>
         <w:rPr>
-          <w:color w:val="00B0F0"/>
+          <w:color w:val="5B9BD5" w:themeColor="accent5"/>
           <w:lang w:val="el-GR"/>
         </w:rPr>
         <w:t xml:space="preserve"> </w:t>
       </w:r>
       <w:r>
         <w:rPr>
-          <w:color w:val="00B0F0"/>
+          <w:color w:val="5B9BD5" w:themeColor="accent5"/>
         </w:rPr>
         <w:t>review</w:t>
       </w:r>
       <w:r>
         <w:rPr>
-          <w:color w:val="00B0F0"/>
+          <w:color w:val="5B9BD5" w:themeColor="accent5"/>
           <w:lang w:val="el-GR"/>
         </w:rPr>
         <w:t>.</w:t>
@@ -1429,74 +1450,74 @@
     </w:p>
     <w:p>
       <w:pPr>
-        <w:pStyle w:val="ListParagraph"/>
+        <w:pStyle w:val="a3"/>
         <w:numPr>
           <w:ilvl w:val="0"/>
           <w:numId w:val="2"/>
         </w:numPr>
         <w:spacing w:line="252" w:lineRule="auto"/>
         <w:rPr>
-          <w:color w:val="00B0F0"/>
-          <w:lang w:val="el-GR"/>
-        </w:rPr>
-      </w:pPr>
-      <w:r>
-        <w:rPr>
-          <w:color w:val="00B0F0"/>
+          <w:color w:val="5B9BD5" w:themeColor="accent5"/>
+          <w:lang w:val="el-GR"/>
+        </w:rPr>
+      </w:pPr>
+      <w:r>
+        <w:rPr>
+          <w:color w:val="5B9BD5" w:themeColor="accent5"/>
           <w:lang w:val="el-GR"/>
         </w:rPr>
         <w:t>Ο χρήστης</w:t>
       </w:r>
       <w:r>
         <w:rPr>
-          <w:color w:val="00B0F0"/>
+          <w:color w:val="5B9BD5" w:themeColor="accent5"/>
           <w:lang w:val="el-GR"/>
         </w:rPr>
         <w:t xml:space="preserve"> </w:t>
       </w:r>
       <w:r>
         <w:rPr>
-          <w:color w:val="00B0F0"/>
+          <w:color w:val="5B9BD5" w:themeColor="accent5"/>
           <w:lang w:val="el-GR"/>
         </w:rPr>
         <w:t>γρά</w:t>
       </w:r>
       <w:r>
         <w:rPr>
-          <w:color w:val="00B0F0"/>
+          <w:color w:val="5B9BD5" w:themeColor="accent5"/>
           <w:lang w:val="el-GR"/>
         </w:rPr>
         <w:t>φ</w:t>
       </w:r>
       <w:r>
         <w:rPr>
-          <w:color w:val="00B0F0"/>
+          <w:color w:val="5B9BD5" w:themeColor="accent5"/>
           <w:lang w:val="el-GR"/>
         </w:rPr>
         <w:t xml:space="preserve">ει </w:t>
       </w:r>
       <w:r>
         <w:rPr>
-          <w:color w:val="00B0F0"/>
+          <w:color w:val="5B9BD5" w:themeColor="accent5"/>
         </w:rPr>
         <w:t>safety</w:t>
       </w:r>
       <w:r>
         <w:rPr>
-          <w:color w:val="00B0F0"/>
+          <w:color w:val="5B9BD5" w:themeColor="accent5"/>
           <w:lang w:val="el-GR"/>
         </w:rPr>
         <w:t xml:space="preserve"> </w:t>
       </w:r>
       <w:r>
         <w:rPr>
-          <w:color w:val="00B0F0"/>
+          <w:color w:val="5B9BD5" w:themeColor="accent5"/>
         </w:rPr>
         <w:t>review</w:t>
       </w:r>
       <w:r>
         <w:rPr>
-          <w:color w:val="00B0F0"/>
+          <w:color w:val="5B9BD5" w:themeColor="accent5"/>
           <w:lang w:val="el-GR"/>
         </w:rPr>
         <w:t xml:space="preserve"> για την τοποθεσία που έχει επιλέξει.</w:t>
@@ -1504,7 +1525,7 @@
     </w:p>
     <w:p>
       <w:pPr>
-        <w:pStyle w:val="ListParagraph"/>
+        <w:pStyle w:val="a3"/>
         <w:numPr>
           <w:ilvl w:val="0"/>
           <w:numId w:val="2"/>
@@ -1541,7 +1562,7 @@
     </w:p>
     <w:p>
       <w:pPr>
-        <w:pStyle w:val="ListParagraph"/>
+        <w:pStyle w:val="a3"/>
         <w:numPr>
           <w:ilvl w:val="0"/>
           <w:numId w:val="2"/>
@@ -1578,7 +1599,7 @@
     </w:p>
     <w:p>
       <w:pPr>
-        <w:pStyle w:val="ListParagraph"/>
+        <w:pStyle w:val="a3"/>
         <w:numPr>
           <w:ilvl w:val="0"/>
           <w:numId w:val="2"/>
@@ -1615,7 +1636,7 @@
     </w:p>
     <w:p>
       <w:pPr>
-        <w:pStyle w:val="ListParagraph"/>
+        <w:pStyle w:val="a3"/>
         <w:numPr>
           <w:ilvl w:val="0"/>
           <w:numId w:val="2"/>
@@ -1652,33 +1673,33 @@
     </w:p>
     <w:p>
       <w:pPr>
-        <w:pStyle w:val="ListParagraph"/>
+        <w:pStyle w:val="a3"/>
         <w:numPr>
           <w:ilvl w:val="0"/>
           <w:numId w:val="2"/>
         </w:numPr>
         <w:spacing w:line="252" w:lineRule="auto"/>
         <w:rPr>
-          <w:color w:val="00B0F0"/>
-          <w:lang w:val="el-GR"/>
-        </w:rPr>
-      </w:pPr>
-      <w:r>
-        <w:rPr>
-          <w:color w:val="00B0F0"/>
+          <w:color w:val="5B9BD5" w:themeColor="accent5"/>
+          <w:lang w:val="el-GR"/>
+        </w:rPr>
+      </w:pPr>
+      <w:r>
+        <w:rPr>
+          <w:color w:val="5B9BD5" w:themeColor="accent5"/>
           <w:lang w:val="el-GR"/>
         </w:rPr>
         <w:t xml:space="preserve">Το σύστημα εμφανίζει μήνυμα που ενημερώνει ότι το </w:t>
       </w:r>
       <w:r>
         <w:rPr>
-          <w:color w:val="00B0F0"/>
+          <w:color w:val="5B9BD5" w:themeColor="accent5"/>
         </w:rPr>
         <w:t>upload</w:t>
       </w:r>
       <w:r>
         <w:rPr>
-          <w:color w:val="00B0F0"/>
+          <w:color w:val="5B9BD5" w:themeColor="accent5"/>
           <w:lang w:val="el-GR"/>
         </w:rPr>
         <w:t xml:space="preserve"> ήταν επιτυχές.</w:t>
@@ -1776,27 +1797,33 @@
       </w:pPr>
       <w:r>
         <w:rPr>
-          <w:color w:val="00B0F0"/>
+          <w:color w:val="5B9BD5" w:themeColor="accent5"/>
           <w:lang w:val="el-GR"/>
         </w:rPr>
         <w:t xml:space="preserve">6.1.3) Το σύστημα μεταβαίνει στο βήμα </w:t>
       </w:r>
       <w:r>
         <w:rPr>
-          <w:color w:val="00B0F0"/>
+          <w:color w:val="5B9BD5" w:themeColor="accent5"/>
           <w:lang w:val="el-GR"/>
         </w:rPr>
         <w:t>2</w:t>
       </w:r>
       <w:r>
         <w:rPr>
-          <w:color w:val="00B0F0"/>
+          <w:color w:val="5B9BD5" w:themeColor="accent5"/>
           <w:lang w:val="el-GR"/>
         </w:rPr>
         <w:t>.</w:t>
       </w:r>
     </w:p>
-    <w:p/>
+    <w:p>
+      <w:pPr>
+        <w:rPr>
+          <w:lang w:val="el-GR"/>
+        </w:rPr>
+      </w:pPr>
+    </w:p>
     <w:p>
       <w:pPr>
         <w:rPr>
@@ -2658,7 +2685,7 @@
     <w:lsdException w:name="Unresolved Mention" w:semiHidden="1" w:unhideWhenUsed="1"/>
     <w:lsdException w:name="Smart Link" w:semiHidden="1" w:unhideWhenUsed="1"/>
   </w:latentStyles>
-  <w:style w:type="paragraph" w:default="1" w:styleId="Normal">
+  <w:style w:type="paragraph" w:default="1" w:styleId="a">
     <w:name w:val="Normal"/>
     <w:qFormat/>
     <w:rsid w:val="00EA0460"/>
@@ -2666,13 +2693,13 @@
       <w:spacing w:line="252" w:lineRule="auto"/>
     </w:pPr>
   </w:style>
-  <w:style w:type="character" w:default="1" w:styleId="DefaultParagraphFont">
+  <w:style w:type="character" w:default="1" w:styleId="a0">
     <w:name w:val="Default Paragraph Font"/>
     <w:uiPriority w:val="1"/>
     <w:semiHidden/>
     <w:unhideWhenUsed/>
   </w:style>
-  <w:style w:type="table" w:default="1" w:styleId="TableNormal">
+  <w:style w:type="table" w:default="1" w:styleId="a1">
     <w:name w:val="Normal Table"/>
     <w:uiPriority w:val="99"/>
     <w:semiHidden/>
@@ -2687,15 +2714,15 @@
       </w:tblCellMar>
     </w:tblPr>
   </w:style>
-  <w:style w:type="numbering" w:default="1" w:styleId="NoList">
+  <w:style w:type="numbering" w:default="1" w:styleId="a2">
     <w:name w:val="No List"/>
     <w:uiPriority w:val="99"/>
     <w:semiHidden/>
     <w:unhideWhenUsed/>
   </w:style>
-  <w:style w:type="paragraph" w:styleId="ListParagraph">
+  <w:style w:type="paragraph" w:styleId="a3">
     <w:name w:val="List Paragraph"/>
-    <w:basedOn w:val="Normal"/>
+    <w:basedOn w:val="a"/>
     <w:uiPriority w:val="34"/>
     <w:qFormat/>
     <w:rsid w:val="00EA0460"/>

</xml_diff>